<commit_message>
temp commit. To check the commitlog's focus and check whether it is working as intended and to drill down
</commit_message>
<xml_diff>
--- a/Datarepository.docx
+++ b/Datarepository.docx
@@ -51,6 +51,12 @@
       </w:r>
     </w:p>
     <w:p>
+      <w:pPr>
+        <w:rPr>
+          <w:rFonts w:hint="eastAsia"/>
+          <w:lang w:eastAsia="zh-TW"/>
+        </w:rPr>
+      </w:pPr>
       <w:r>
         <w:t>test text</w:t>
       </w:r>
@@ -423,7 +429,19 @@
         <w:rPr>
           <w:rFonts w:ascii="Arial Unicode MS" w:eastAsia="Arial Unicode MS" w:hAnsi="Arial Unicode MS" w:cs="Arial Unicode MS"/>
         </w:rPr>
-        <w:t xml:space="preserve">sample text 示例文本 </w:t>
+        <w:t xml:space="preserve">sample text </w:t>
+      </w:r>
+      <w:r>
+        <w:rPr>
+          <w:rFonts w:ascii="Arial Unicode MS" w:eastAsia="Arial Unicode MS" w:hAnsi="Arial Unicode MS" w:cs="Arial Unicode MS"/>
+        </w:rPr>
+        <w:t>示例文本</w:t>
+      </w:r>
+      <w:r>
+        <w:rPr>
+          <w:rFonts w:ascii="Arial Unicode MS" w:eastAsia="Arial Unicode MS" w:hAnsi="Arial Unicode MS" w:cs="Arial Unicode MS"/>
+        </w:rPr>
+        <w:t xml:space="preserve"> </w:t>
       </w:r>
     </w:p>
     <w:p>
@@ -445,7 +463,10 @@
     </w:p>
     <w:p>
       <w:r>
-        <w:t>!@#$%^&amp;*(){}[];’:,./ 🤪</w:t>
+        <w:t xml:space="preserve">!@#$%^&amp;*(){}[];’:,./ </w:t>
+      </w:r>
+      <w:r>
+        <w:t>🤪</w:t>
       </w:r>
     </w:p>
     <w:p>
@@ -545,13 +566,14 @@
         <w:t>space after paragraph</w:t>
       </w:r>
     </w:p>
-    <w:p/>
     <w:p>
       <w:pPr>
         <w:rPr>
           <w:lang w:val="en-US" w:eastAsia="zh-TW"/>
         </w:rPr>
       </w:pPr>
+    </w:p>
+    <w:p>
       <m:oMath>
         <m:f>
           <m:fPr>
@@ -607,9 +629,6 @@
       <w:r>
         <w:t xml:space="preserve">  &lt;- math</w:t>
       </w:r>
-      <w:r>
-        <w:t>1</w:t>
-      </w:r>
     </w:p>
     <w:p>
       <w:pPr>
@@ -617,10 +636,34 @@
           <w:lang w:val="en-US" w:eastAsia="zh-TW"/>
         </w:rPr>
       </w:pPr>
-    </w:p>
-    <w:p>
-      <w:r>
-        <w:t>😉👩☺👐💅💪😋😉😔😖😡😜😏😹💩💩💩</w:t>
+      <m:oMathPara>
+        <m:oMath>
+          <m:r>
+            <w:rPr>
+              <w:rFonts w:ascii="Cambria Math" w:hAnsi="Cambria Math"/>
+            </w:rPr>
+            <m:t>∫</m:t>
+          </m:r>
+        </m:oMath>
+      </m:oMathPara>
+    </w:p>
+    <w:p/>
+    <w:p>
+      <w:pPr>
+        <w:rPr>
+          <w:lang w:val="en-US" w:eastAsia="zh-TW"/>
+        </w:rPr>
+      </w:pPr>
+    </w:p>
+    <w:p>
+      <w:r>
+        <w:t>😉👩</w:t>
+      </w:r>
+      <w:r>
+        <w:t>☺</w:t>
+      </w:r>
+      <w:r>
+        <w:t>👐💅💪😋😉😔😖😡😜😏😹💩💩💩</w:t>
       </w:r>
     </w:p>
     <w:p/>
@@ -729,7 +772,6 @@
         <w:rPr>
           <w:noProof/>
         </w:rPr>
-        <w:lastRenderedPageBreak/>
         <w:drawing>
           <wp:inline distT="114300" distB="114300" distL="114300" distR="114300" wp14:anchorId="1E6BBB59" wp14:editId="1E6BBB5A">
             <wp:extent cx="3205163" cy="2136775"/>

</xml_diff>